<commit_message>
Added images to specification.
</commit_message>
<xml_diff>
--- a/Documentation/17_0324 Specification.docx
+++ b/Documentation/17_0324 Specification.docx
@@ -27,6 +27,80 @@
     </w:p>
     <w:p>
       <w:pPr>
+        <w:jc w:val="center"/>
+        <w:rPr>
+          <w:sz w:val="22"/>
+          <w:szCs w:val="22"/>
+        </w:rPr>
+      </w:pPr>
+      <w:r>
+        <w:rPr>
+          <w:noProof/>
+          <w:sz w:val="22"/>
+          <w:szCs w:val="22"/>
+        </w:rPr>
+        <w:drawing>
+          <wp:inline distT="0" distB="0" distL="0" distR="0" wp14:anchorId="6ABF09E7" wp14:editId="01B6CB14">
+            <wp:extent cx="5697583" cy="5697583"/>
+            <wp:effectExtent l="25400" t="25400" r="17780" b="17780"/>
+            <wp:docPr id="1" name="Picture 1" descr="../Assets/Loading2.png"/>
+            <wp:cNvGraphicFramePr>
+              <a:graphicFrameLocks xmlns:a="http://schemas.openxmlformats.org/drawingml/2006/main" noChangeAspect="1"/>
+            </wp:cNvGraphicFramePr>
+            <a:graphic xmlns:a="http://schemas.openxmlformats.org/drawingml/2006/main">
+              <a:graphicData uri="http://schemas.openxmlformats.org/drawingml/2006/picture">
+                <pic:pic xmlns:pic="http://schemas.openxmlformats.org/drawingml/2006/picture">
+                  <pic:nvPicPr>
+                    <pic:cNvPr id="0" name="Picture 1" descr="../Assets/Loading2.png"/>
+                    <pic:cNvPicPr>
+                      <a:picLocks noChangeAspect="1" noChangeArrowheads="1"/>
+                    </pic:cNvPicPr>
+                  </pic:nvPicPr>
+                  <pic:blipFill>
+                    <a:blip r:embed="rId7">
+                      <a:extLst>
+                        <a:ext uri="{28A0092B-C50C-407E-A947-70E740481C1C}">
+                          <a14:useLocalDpi xmlns:a14="http://schemas.microsoft.com/office/drawing/2010/main" val="0"/>
+                        </a:ext>
+                      </a:extLst>
+                    </a:blip>
+                    <a:srcRect/>
+                    <a:stretch>
+                      <a:fillRect/>
+                    </a:stretch>
+                  </pic:blipFill>
+                  <pic:spPr bwMode="auto">
+                    <a:xfrm>
+                      <a:off x="0" y="0"/>
+                      <a:ext cx="5711514" cy="5711514"/>
+                    </a:xfrm>
+                    <a:prstGeom prst="rect">
+                      <a:avLst/>
+                    </a:prstGeom>
+                    <a:noFill/>
+                    <a:ln w="28575">
+                      <a:solidFill>
+                        <a:schemeClr val="tx1"/>
+                      </a:solidFill>
+                    </a:ln>
+                  </pic:spPr>
+                </pic:pic>
+              </a:graphicData>
+            </a:graphic>
+          </wp:inline>
+        </w:drawing>
+      </w:r>
+    </w:p>
+    <w:p>
+      <w:pPr>
+        <w:rPr>
+          <w:sz w:val="22"/>
+          <w:szCs w:val="22"/>
+        </w:rPr>
+      </w:pPr>
+    </w:p>
+    <w:p>
+      <w:pPr>
         <w:rPr>
           <w:sz w:val="22"/>
           <w:szCs w:val="22"/>
@@ -137,6 +211,7 @@
           <w:sz w:val="22"/>
           <w:szCs w:val="22"/>
         </w:rPr>
+        <w:lastRenderedPageBreak/>
         <w:t xml:space="preserve">Today space </w:t>
       </w:r>
       <w:r>
@@ -416,6 +491,152 @@
           <w:szCs w:val="22"/>
         </w:rPr>
       </w:pPr>
+      <w:r>
+        <w:rPr>
+          <w:noProof/>
+          <w:sz w:val="22"/>
+          <w:szCs w:val="22"/>
+        </w:rPr>
+        <w:drawing>
+          <wp:anchor distT="0" distB="0" distL="114300" distR="114300" simplePos="0" relativeHeight="251659264" behindDoc="0" locked="0" layoutInCell="1" allowOverlap="1" wp14:anchorId="7D51564A" wp14:editId="5F9C680C">
+            <wp:simplePos x="0" y="0"/>
+            <wp:positionH relativeFrom="column">
+              <wp:posOffset>3134995</wp:posOffset>
+            </wp:positionH>
+            <wp:positionV relativeFrom="paragraph">
+              <wp:posOffset>177800</wp:posOffset>
+            </wp:positionV>
+            <wp:extent cx="2841625" cy="2861310"/>
+            <wp:effectExtent l="0" t="0" r="3175" b="8890"/>
+            <wp:wrapSquare wrapText="bothSides"/>
+            <wp:docPr id="3" name="Picture 3" descr="Screenshots/Screen%20Shot%202017-03-20%20at%2010.30.03%20PM.png"/>
+            <wp:cNvGraphicFramePr>
+              <a:graphicFrameLocks xmlns:a="http://schemas.openxmlformats.org/drawingml/2006/main" noChangeAspect="1"/>
+            </wp:cNvGraphicFramePr>
+            <a:graphic xmlns:a="http://schemas.openxmlformats.org/drawingml/2006/main">
+              <a:graphicData uri="http://schemas.openxmlformats.org/drawingml/2006/picture">
+                <pic:pic xmlns:pic="http://schemas.openxmlformats.org/drawingml/2006/picture">
+                  <pic:nvPicPr>
+                    <pic:cNvPr id="0" name="Picture 3" descr="Screenshots/Screen%20Shot%202017-03-20%20at%2010.30.03%20PM.png"/>
+                    <pic:cNvPicPr>
+                      <a:picLocks noChangeAspect="1" noChangeArrowheads="1"/>
+                    </pic:cNvPicPr>
+                  </pic:nvPicPr>
+                  <pic:blipFill>
+                    <a:blip r:embed="rId8" cstate="print">
+                      <a:extLst>
+                        <a:ext uri="{28A0092B-C50C-407E-A947-70E740481C1C}">
+                          <a14:useLocalDpi xmlns:a14="http://schemas.microsoft.com/office/drawing/2010/main" val="0"/>
+                        </a:ext>
+                      </a:extLst>
+                    </a:blip>
+                    <a:srcRect/>
+                    <a:stretch>
+                      <a:fillRect/>
+                    </a:stretch>
+                  </pic:blipFill>
+                  <pic:spPr bwMode="auto">
+                    <a:xfrm>
+                      <a:off x="0" y="0"/>
+                      <a:ext cx="2841625" cy="2861310"/>
+                    </a:xfrm>
+                    <a:prstGeom prst="rect">
+                      <a:avLst/>
+                    </a:prstGeom>
+                    <a:noFill/>
+                    <a:ln>
+                      <a:noFill/>
+                    </a:ln>
+                  </pic:spPr>
+                </pic:pic>
+              </a:graphicData>
+            </a:graphic>
+            <wp14:sizeRelH relativeFrom="page">
+              <wp14:pctWidth>0</wp14:pctWidth>
+            </wp14:sizeRelH>
+            <wp14:sizeRelV relativeFrom="page">
+              <wp14:pctHeight>0</wp14:pctHeight>
+            </wp14:sizeRelV>
+          </wp:anchor>
+        </w:drawing>
+      </w:r>
+    </w:p>
+    <w:p>
+      <w:pPr>
+        <w:rPr>
+          <w:sz w:val="22"/>
+          <w:szCs w:val="22"/>
+        </w:rPr>
+      </w:pPr>
+      <w:r>
+        <w:rPr>
+          <w:noProof/>
+          <w:sz w:val="22"/>
+          <w:szCs w:val="22"/>
+        </w:rPr>
+        <w:drawing>
+          <wp:anchor distT="0" distB="0" distL="114300" distR="114300" simplePos="0" relativeHeight="251658240" behindDoc="0" locked="0" layoutInCell="1" allowOverlap="1" wp14:anchorId="54C96CBD" wp14:editId="3EE5A5DD">
+            <wp:simplePos x="0" y="0"/>
+            <wp:positionH relativeFrom="column">
+              <wp:posOffset>0</wp:posOffset>
+            </wp:positionH>
+            <wp:positionV relativeFrom="paragraph">
+              <wp:posOffset>-6985</wp:posOffset>
+            </wp:positionV>
+            <wp:extent cx="2862590" cy="2876369"/>
+            <wp:effectExtent l="0" t="0" r="7620" b="0"/>
+            <wp:wrapSquare wrapText="bothSides"/>
+            <wp:docPr id="2" name="Picture 2" descr="Screenshots/Screen%20Shot%202017-03-19%20at%206.48.47%20PM.png"/>
+            <wp:cNvGraphicFramePr>
+              <a:graphicFrameLocks xmlns:a="http://schemas.openxmlformats.org/drawingml/2006/main" noChangeAspect="1"/>
+            </wp:cNvGraphicFramePr>
+            <a:graphic xmlns:a="http://schemas.openxmlformats.org/drawingml/2006/main">
+              <a:graphicData uri="http://schemas.openxmlformats.org/drawingml/2006/picture">
+                <pic:pic xmlns:pic="http://schemas.openxmlformats.org/drawingml/2006/picture">
+                  <pic:nvPicPr>
+                    <pic:cNvPr id="0" name="Picture 2" descr="Screenshots/Screen%20Shot%202017-03-19%20at%206.48.47%20PM.png"/>
+                    <pic:cNvPicPr>
+                      <a:picLocks noChangeAspect="1" noChangeArrowheads="1"/>
+                    </pic:cNvPicPr>
+                  </pic:nvPicPr>
+                  <pic:blipFill>
+                    <a:blip r:embed="rId9" cstate="print">
+                      <a:extLst>
+                        <a:ext uri="{28A0092B-C50C-407E-A947-70E740481C1C}">
+                          <a14:useLocalDpi xmlns:a14="http://schemas.microsoft.com/office/drawing/2010/main" val="0"/>
+                        </a:ext>
+                      </a:extLst>
+                    </a:blip>
+                    <a:srcRect/>
+                    <a:stretch>
+                      <a:fillRect/>
+                    </a:stretch>
+                  </pic:blipFill>
+                  <pic:spPr bwMode="auto">
+                    <a:xfrm>
+                      <a:off x="0" y="0"/>
+                      <a:ext cx="2862590" cy="2876369"/>
+                    </a:xfrm>
+                    <a:prstGeom prst="rect">
+                      <a:avLst/>
+                    </a:prstGeom>
+                    <a:noFill/>
+                    <a:ln>
+                      <a:noFill/>
+                    </a:ln>
+                  </pic:spPr>
+                </pic:pic>
+              </a:graphicData>
+            </a:graphic>
+            <wp14:sizeRelH relativeFrom="page">
+              <wp14:pctWidth>0</wp14:pctWidth>
+            </wp14:sizeRelH>
+            <wp14:sizeRelV relativeFrom="page">
+              <wp14:pctHeight>0</wp14:pctHeight>
+            </wp14:sizeRelV>
+          </wp:anchor>
+        </w:drawing>
+      </w:r>
     </w:p>
     <w:p>
       <w:pPr>
@@ -542,62 +763,6 @@
     <w:p>
       <w:pPr>
         <w:rPr>
-          <w:sz w:val="22"/>
-          <w:szCs w:val="22"/>
-        </w:rPr>
-      </w:pPr>
-    </w:p>
-    <w:p>
-      <w:pPr>
-        <w:rPr>
-          <w:sz w:val="22"/>
-          <w:szCs w:val="22"/>
-        </w:rPr>
-      </w:pPr>
-    </w:p>
-    <w:p>
-      <w:pPr>
-        <w:rPr>
-          <w:sz w:val="22"/>
-          <w:szCs w:val="22"/>
-        </w:rPr>
-      </w:pPr>
-    </w:p>
-    <w:p>
-      <w:pPr>
-        <w:rPr>
-          <w:sz w:val="22"/>
-          <w:szCs w:val="22"/>
-        </w:rPr>
-      </w:pPr>
-    </w:p>
-    <w:p>
-      <w:pPr>
-        <w:rPr>
-          <w:sz w:val="22"/>
-          <w:szCs w:val="22"/>
-        </w:rPr>
-      </w:pPr>
-    </w:p>
-    <w:p>
-      <w:pPr>
-        <w:rPr>
-          <w:sz w:val="22"/>
-          <w:szCs w:val="22"/>
-        </w:rPr>
-      </w:pPr>
-    </w:p>
-    <w:p>
-      <w:pPr>
-        <w:rPr>
-          <w:sz w:val="22"/>
-          <w:szCs w:val="22"/>
-        </w:rPr>
-      </w:pPr>
-    </w:p>
-    <w:p>
-      <w:pPr>
-        <w:rPr>
           <w:b/>
           <w:sz w:val="22"/>
           <w:szCs w:val="22"/>
@@ -771,6 +936,22 @@
           <w:szCs w:val="22"/>
         </w:rPr>
       </w:pPr>
+    </w:p>
+    <w:p>
+      <w:pPr>
+        <w:rPr>
+          <w:sz w:val="22"/>
+          <w:szCs w:val="22"/>
+        </w:rPr>
+      </w:pPr>
+    </w:p>
+    <w:p>
+      <w:pPr>
+        <w:rPr>
+          <w:sz w:val="22"/>
+          <w:szCs w:val="22"/>
+        </w:rPr>
+      </w:pPr>
       <w:r>
         <w:rPr>
           <w:sz w:val="22"/>
@@ -980,14 +1161,6 @@
           <w:szCs w:val="22"/>
         </w:rPr>
       </w:pPr>
-    </w:p>
-    <w:p>
-      <w:pPr>
-        <w:rPr>
-          <w:sz w:val="22"/>
-          <w:szCs w:val="22"/>
-        </w:rPr>
-      </w:pPr>
       <w:r>
         <w:rPr>
           <w:b/>
@@ -1378,6 +1551,7 @@
           <w:sz w:val="22"/>
           <w:szCs w:val="22"/>
         </w:rPr>
+        <w:lastRenderedPageBreak/>
         <w:t>The level is then restarted</w:t>
       </w:r>
     </w:p>
@@ -1398,7 +1572,6 @@
           <w:sz w:val="22"/>
           <w:szCs w:val="22"/>
         </w:rPr>
-        <w:lastRenderedPageBreak/>
         <w:t>Failed landing</w:t>
       </w:r>
     </w:p>
@@ -2150,16 +2323,6 @@
     </w:p>
     <w:p>
       <w:pPr>
-        <w:pStyle w:val="ListParagraph"/>
-        <w:ind w:left="1440"/>
-        <w:rPr>
-          <w:sz w:val="22"/>
-          <w:szCs w:val="22"/>
-        </w:rPr>
-      </w:pPr>
-    </w:p>
-    <w:p>
-      <w:pPr>
         <w:rPr>
           <w:b/>
           <w:sz w:val="22"/>
@@ -2333,15 +2496,6 @@
         </w:rPr>
         <w:t>Down Arrow: decreases the thrust level</w:t>
       </w:r>
-    </w:p>
-    <w:p>
-      <w:pPr>
-        <w:rPr>
-          <w:b/>
-          <w:sz w:val="22"/>
-          <w:szCs w:val="22"/>
-        </w:rPr>
-      </w:pPr>
     </w:p>
     <w:p>
       <w:pPr>
@@ -2778,8 +2932,15 @@
           <w:sz w:val="22"/>
           <w:szCs w:val="22"/>
         </w:rPr>
+        <w:t xml:space="preserve">Standard gameplay of their game is much slower. The rocket falls through less gravity, so players don’t need as quick of response for flying and landing. We feel this is less engaging and exciting than </w:t>
+      </w:r>
+      <w:r>
+        <w:rPr>
+          <w:sz w:val="22"/>
+          <w:szCs w:val="22"/>
+        </w:rPr>
         <w:lastRenderedPageBreak/>
-        <w:t>Standard gameplay of their game is much slower. The rocket falls through less gravity, so players don’t need as quick of response for flying and landing. We feel this is less engaging and exciting than constantly being in the final moments of landing. Our game requires completely focus, and this absorbs players into the game. It also feels like a much greater reward when the rocket is successfully landed.</w:t>
+        <w:t>constantly being in the final moments of landing. Our game requires completely focus, and this absorbs players into the game. It also feels like a much greater reward when the rocket is successfully landed.</w:t>
       </w:r>
     </w:p>
     <w:p>
@@ -3400,43 +3561,67 @@
     <w:p>
       <w:pPr>
         <w:rPr>
-          <w:sz w:val="22"/>
-          <w:szCs w:val="22"/>
-        </w:rPr>
-      </w:pPr>
-    </w:p>
-    <w:p>
-      <w:pPr>
-        <w:rPr>
-          <w:sz w:val="22"/>
-          <w:szCs w:val="22"/>
-        </w:rPr>
-      </w:pPr>
-    </w:p>
-    <w:p>
-      <w:pPr>
-        <w:rPr>
-          <w:sz w:val="22"/>
-          <w:szCs w:val="22"/>
-        </w:rPr>
-      </w:pPr>
-    </w:p>
-    <w:p>
-      <w:pPr>
-        <w:rPr>
-          <w:sz w:val="22"/>
-          <w:szCs w:val="22"/>
-        </w:rPr>
-      </w:pPr>
-    </w:p>
-    <w:p>
-      <w:pPr>
-        <w:rPr>
           <w:b/>
           <w:sz w:val="22"/>
           <w:szCs w:val="22"/>
         </w:rPr>
       </w:pPr>
+    </w:p>
+    <w:p>
+      <w:pPr>
+        <w:rPr>
+          <w:b/>
+          <w:sz w:val="22"/>
+          <w:szCs w:val="22"/>
+        </w:rPr>
+      </w:pPr>
+    </w:p>
+    <w:p>
+      <w:pPr>
+        <w:rPr>
+          <w:b/>
+          <w:sz w:val="22"/>
+          <w:szCs w:val="22"/>
+        </w:rPr>
+      </w:pPr>
+    </w:p>
+    <w:p>
+      <w:pPr>
+        <w:rPr>
+          <w:b/>
+          <w:sz w:val="22"/>
+          <w:szCs w:val="22"/>
+        </w:rPr>
+      </w:pPr>
+    </w:p>
+    <w:p>
+      <w:pPr>
+        <w:rPr>
+          <w:b/>
+          <w:sz w:val="22"/>
+          <w:szCs w:val="22"/>
+        </w:rPr>
+      </w:pPr>
+    </w:p>
+    <w:p>
+      <w:pPr>
+        <w:rPr>
+          <w:b/>
+          <w:sz w:val="22"/>
+          <w:szCs w:val="22"/>
+        </w:rPr>
+      </w:pPr>
+    </w:p>
+    <w:p>
+      <w:pPr>
+        <w:rPr>
+          <w:b/>
+          <w:sz w:val="22"/>
+          <w:szCs w:val="22"/>
+        </w:rPr>
+      </w:pPr>
+      <w:bookmarkStart w:id="0" w:name="_GoBack"/>
+      <w:bookmarkEnd w:id="0"/>
       <w:r>
         <w:rPr>
           <w:b/>
@@ -9192,8 +9377,6 @@
               </w:rPr>
               <w:t>Yes</w:t>
             </w:r>
-            <w:bookmarkStart w:id="0" w:name="_GoBack"/>
-            <w:bookmarkEnd w:id="0"/>
           </w:p>
         </w:tc>
         <w:tc>
@@ -11365,6 +11548,8 @@
       </w:pPr>
     </w:p>
     <w:sectPr>
+      <w:footerReference w:type="even" r:id="rId10"/>
+      <w:footerReference w:type="default" r:id="rId11"/>
       <w:pgSz w:w="12240" w:h="15840"/>
       <w:pgMar w:top="1440" w:right="1440" w:bottom="1440" w:left="1440" w:header="720" w:footer="720" w:gutter="0"/>
       <w:cols w:space="720"/>
@@ -11372,6 +11557,133 @@
     </w:sectPr>
   </w:body>
 </w:document>
+</file>
+
+<file path=word/endnotes.xml><?xml version="1.0" encoding="utf-8"?>
+<w:endnotes xmlns:wpc="http://schemas.microsoft.com/office/word/2010/wordprocessingCanvas" xmlns:mo="http://schemas.microsoft.com/office/mac/office/2008/main" xmlns:mc="http://schemas.openxmlformats.org/markup-compatibility/2006" xmlns:mv="urn:schemas-microsoft-com:mac:vml" xmlns:o="urn:schemas-microsoft-com:office:office" xmlns:r="http://schemas.openxmlformats.org/officeDocument/2006/relationships" xmlns:m="http://schemas.openxmlformats.org/officeDocument/2006/math" xmlns:v="urn:schemas-microsoft-com:vml" xmlns:wp14="http://schemas.microsoft.com/office/word/2010/wordprocessingDrawing" xmlns:wp="http://schemas.openxmlformats.org/drawingml/2006/wordprocessingDrawing" xmlns:w10="urn:schemas-microsoft-com:office:word" xmlns:w="http://schemas.openxmlformats.org/wordprocessingml/2006/main" xmlns:w14="http://schemas.microsoft.com/office/word/2010/wordml" xmlns:w15="http://schemas.microsoft.com/office/word/2012/wordml" xmlns:wpg="http://schemas.microsoft.com/office/word/2010/wordprocessingGroup" xmlns:wpi="http://schemas.microsoft.com/office/word/2010/wordprocessingInk" xmlns:wne="http://schemas.microsoft.com/office/word/2006/wordml" xmlns:wps="http://schemas.microsoft.com/office/word/2010/wordprocessingShape" mc:Ignorable="w14 w15 wp14">
+  <w:endnote w:type="separator" w:id="-1">
+    <w:p>
+      <w:r>
+        <w:separator/>
+      </w:r>
+    </w:p>
+  </w:endnote>
+  <w:endnote w:type="continuationSeparator" w:id="0">
+    <w:p>
+      <w:r>
+        <w:continuationSeparator/>
+      </w:r>
+    </w:p>
+  </w:endnote>
+</w:endnotes>
+</file>
+
+<file path=word/footer1.xml><?xml version="1.0" encoding="utf-8"?>
+<w:ftr xmlns:wpc="http://schemas.microsoft.com/office/word/2010/wordprocessingCanvas" xmlns:mo="http://schemas.microsoft.com/office/mac/office/2008/main" xmlns:mc="http://schemas.openxmlformats.org/markup-compatibility/2006" xmlns:mv="urn:schemas-microsoft-com:mac:vml" xmlns:o="urn:schemas-microsoft-com:office:office" xmlns:r="http://schemas.openxmlformats.org/officeDocument/2006/relationships" xmlns:m="http://schemas.openxmlformats.org/officeDocument/2006/math" xmlns:v="urn:schemas-microsoft-com:vml" xmlns:wp14="http://schemas.microsoft.com/office/word/2010/wordprocessingDrawing" xmlns:wp="http://schemas.openxmlformats.org/drawingml/2006/wordprocessingDrawing" xmlns:w10="urn:schemas-microsoft-com:office:word" xmlns:w="http://schemas.openxmlformats.org/wordprocessingml/2006/main" xmlns:w14="http://schemas.microsoft.com/office/word/2010/wordml" xmlns:w15="http://schemas.microsoft.com/office/word/2012/wordml" xmlns:wpg="http://schemas.microsoft.com/office/word/2010/wordprocessingGroup" xmlns:wpi="http://schemas.microsoft.com/office/word/2010/wordprocessingInk" xmlns:wne="http://schemas.microsoft.com/office/word/2006/wordml" xmlns:wps="http://schemas.microsoft.com/office/word/2010/wordprocessingShape" mc:Ignorable="w14 w15 wp14">
+  <w:p>
+    <w:pPr>
+      <w:pStyle w:val="Footer"/>
+      <w:framePr w:wrap="none" w:vAnchor="text" w:hAnchor="margin" w:xAlign="right" w:y="1"/>
+      <w:rPr>
+        <w:rStyle w:val="PageNumber"/>
+      </w:rPr>
+    </w:pPr>
+    <w:r>
+      <w:rPr>
+        <w:rStyle w:val="PageNumber"/>
+      </w:rPr>
+      <w:fldChar w:fldCharType="begin"/>
+    </w:r>
+    <w:r>
+      <w:rPr>
+        <w:rStyle w:val="PageNumber"/>
+      </w:rPr>
+      <w:instrText xml:space="preserve">PAGE  </w:instrText>
+    </w:r>
+    <w:r>
+      <w:rPr>
+        <w:rStyle w:val="PageNumber"/>
+      </w:rPr>
+      <w:fldChar w:fldCharType="end"/>
+    </w:r>
+  </w:p>
+  <w:p>
+    <w:pPr>
+      <w:pStyle w:val="Footer"/>
+      <w:ind w:right="360"/>
+    </w:pPr>
+  </w:p>
+</w:ftr>
+</file>
+
+<file path=word/footer2.xml><?xml version="1.0" encoding="utf-8"?>
+<w:ftr xmlns:wpc="http://schemas.microsoft.com/office/word/2010/wordprocessingCanvas" xmlns:mo="http://schemas.microsoft.com/office/mac/office/2008/main" xmlns:mc="http://schemas.openxmlformats.org/markup-compatibility/2006" xmlns:mv="urn:schemas-microsoft-com:mac:vml" xmlns:o="urn:schemas-microsoft-com:office:office" xmlns:r="http://schemas.openxmlformats.org/officeDocument/2006/relationships" xmlns:m="http://schemas.openxmlformats.org/officeDocument/2006/math" xmlns:v="urn:schemas-microsoft-com:vml" xmlns:wp14="http://schemas.microsoft.com/office/word/2010/wordprocessingDrawing" xmlns:wp="http://schemas.openxmlformats.org/drawingml/2006/wordprocessingDrawing" xmlns:w10="urn:schemas-microsoft-com:office:word" xmlns:w="http://schemas.openxmlformats.org/wordprocessingml/2006/main" xmlns:w14="http://schemas.microsoft.com/office/word/2010/wordml" xmlns:w15="http://schemas.microsoft.com/office/word/2012/wordml" xmlns:wpg="http://schemas.microsoft.com/office/word/2010/wordprocessingGroup" xmlns:wpi="http://schemas.microsoft.com/office/word/2010/wordprocessingInk" xmlns:wne="http://schemas.microsoft.com/office/word/2006/wordml" xmlns:wps="http://schemas.microsoft.com/office/word/2010/wordprocessingShape" mc:Ignorable="w14 w15 wp14">
+  <w:p>
+    <w:pPr>
+      <w:pStyle w:val="Footer"/>
+      <w:framePr w:wrap="none" w:vAnchor="text" w:hAnchor="margin" w:xAlign="right" w:y="1"/>
+      <w:rPr>
+        <w:rStyle w:val="PageNumber"/>
+      </w:rPr>
+    </w:pPr>
+    <w:r>
+      <w:rPr>
+        <w:rStyle w:val="PageNumber"/>
+      </w:rPr>
+      <w:fldChar w:fldCharType="begin"/>
+    </w:r>
+    <w:r>
+      <w:rPr>
+        <w:rStyle w:val="PageNumber"/>
+      </w:rPr>
+      <w:instrText xml:space="preserve">PAGE  </w:instrText>
+    </w:r>
+    <w:r>
+      <w:rPr>
+        <w:rStyle w:val="PageNumber"/>
+      </w:rPr>
+      <w:fldChar w:fldCharType="separate"/>
+    </w:r>
+    <w:r>
+      <w:rPr>
+        <w:rStyle w:val="PageNumber"/>
+        <w:noProof/>
+      </w:rPr>
+      <w:t>2</w:t>
+    </w:r>
+    <w:r>
+      <w:rPr>
+        <w:rStyle w:val="PageNumber"/>
+      </w:rPr>
+      <w:fldChar w:fldCharType="end"/>
+    </w:r>
+  </w:p>
+  <w:p>
+    <w:pPr>
+      <w:pStyle w:val="Footer"/>
+      <w:ind w:right="360"/>
+    </w:pPr>
+  </w:p>
+</w:ftr>
+</file>
+
+<file path=word/footnotes.xml><?xml version="1.0" encoding="utf-8"?>
+<w:footnotes xmlns:wpc="http://schemas.microsoft.com/office/word/2010/wordprocessingCanvas" xmlns:mo="http://schemas.microsoft.com/office/mac/office/2008/main" xmlns:mc="http://schemas.openxmlformats.org/markup-compatibility/2006" xmlns:mv="urn:schemas-microsoft-com:mac:vml" xmlns:o="urn:schemas-microsoft-com:office:office" xmlns:r="http://schemas.openxmlformats.org/officeDocument/2006/relationships" xmlns:m="http://schemas.openxmlformats.org/officeDocument/2006/math" xmlns:v="urn:schemas-microsoft-com:vml" xmlns:wp14="http://schemas.microsoft.com/office/word/2010/wordprocessingDrawing" xmlns:wp="http://schemas.openxmlformats.org/drawingml/2006/wordprocessingDrawing" xmlns:w10="urn:schemas-microsoft-com:office:word" xmlns:w="http://schemas.openxmlformats.org/wordprocessingml/2006/main" xmlns:w14="http://schemas.microsoft.com/office/word/2010/wordml" xmlns:w15="http://schemas.microsoft.com/office/word/2012/wordml" xmlns:wpg="http://schemas.microsoft.com/office/word/2010/wordprocessingGroup" xmlns:wpi="http://schemas.microsoft.com/office/word/2010/wordprocessingInk" xmlns:wne="http://schemas.microsoft.com/office/word/2006/wordml" xmlns:wps="http://schemas.microsoft.com/office/word/2010/wordprocessingShape" mc:Ignorable="w14 w15 wp14">
+  <w:footnote w:type="separator" w:id="-1">
+    <w:p>
+      <w:r>
+        <w:separator/>
+      </w:r>
+    </w:p>
+  </w:footnote>
+  <w:footnote w:type="continuationSeparator" w:id="0">
+    <w:p>
+      <w:r>
+        <w:continuationSeparator/>
+      </w:r>
+    </w:p>
+  </w:footnote>
+</w:footnotes>
 </file>
 
 <file path=word/numbering.xml><?xml version="1.0" encoding="utf-8"?>
@@ -12071,6 +12383,35 @@
       </w:tblCellMar>
     </w:tblPr>
   </w:style>
+  <w:style w:type="paragraph" w:styleId="Footer">
+    <w:name w:val="footer"/>
+    <w:basedOn w:val="Normal"/>
+    <w:link w:val="FooterChar"/>
+    <w:uiPriority w:val="99"/>
+    <w:unhideWhenUsed/>
+    <w:rsid w:val="00093FD1"/>
+    <w:pPr>
+      <w:tabs>
+        <w:tab w:val="center" w:pos="4680"/>
+        <w:tab w:val="right" w:pos="9360"/>
+      </w:tabs>
+    </w:pPr>
+  </w:style>
+  <w:style w:type="character" w:customStyle="1" w:styleId="FooterChar">
+    <w:name w:val="Footer Char"/>
+    <w:basedOn w:val="DefaultParagraphFont"/>
+    <w:link w:val="Footer"/>
+    <w:uiPriority w:val="99"/>
+    <w:rsid w:val="00093FD1"/>
+  </w:style>
+  <w:style w:type="character" w:styleId="PageNumber">
+    <w:name w:val="page number"/>
+    <w:basedOn w:val="DefaultParagraphFont"/>
+    <w:uiPriority w:val="99"/>
+    <w:semiHidden/>
+    <w:unhideWhenUsed/>
+    <w:rsid w:val="00093FD1"/>
+  </w:style>
 </w:styles>
 </file>
 

</xml_diff>

<commit_message>
Resized game images slightly.
</commit_message>
<xml_diff>
--- a/Documentation/17_0324 Specification.docx
+++ b/Documentation/17_0324 Specification.docx
@@ -40,9 +40,9 @@
           <w:szCs w:val="22"/>
         </w:rPr>
         <w:drawing>
-          <wp:inline distT="0" distB="0" distL="0" distR="0" wp14:anchorId="6ABF09E7" wp14:editId="01B6CB14">
+          <wp:inline distT="0" distB="0" distL="0" distR="0" wp14:anchorId="6ABF09E7" wp14:editId="0CC88B98">
             <wp:extent cx="5697583" cy="5697583"/>
-            <wp:effectExtent l="25400" t="25400" r="17780" b="17780"/>
+            <wp:effectExtent l="50800" t="50800" r="43180" b="43180"/>
             <wp:docPr id="1" name="Picture 1" descr="../Assets/Loading2.png"/>
             <wp:cNvGraphicFramePr>
               <a:graphicFrameLocks xmlns:a="http://schemas.openxmlformats.org/drawingml/2006/main" noChangeAspect="1"/>
@@ -78,7 +78,7 @@
                       <a:avLst/>
                     </a:prstGeom>
                     <a:noFill/>
-                    <a:ln w="28575">
+                    <a:ln w="38100">
                       <a:solidFill>
                         <a:schemeClr val="tx1"/>
                       </a:solidFill>
@@ -211,7 +211,6 @@
           <w:sz w:val="22"/>
           <w:szCs w:val="22"/>
         </w:rPr>
-        <w:lastRenderedPageBreak/>
         <w:t xml:space="preserve">Today space </w:t>
       </w:r>
       <w:r>
@@ -468,6 +467,8 @@
           <w:szCs w:val="22"/>
         </w:rPr>
       </w:pPr>
+      <w:bookmarkStart w:id="0" w:name="_GoBack"/>
+      <w:bookmarkEnd w:id="0"/>
     </w:p>
     <w:p>
       <w:pPr>
@@ -498,16 +499,16 @@
           <w:szCs w:val="22"/>
         </w:rPr>
         <w:drawing>
-          <wp:anchor distT="0" distB="0" distL="114300" distR="114300" simplePos="0" relativeHeight="251659264" behindDoc="0" locked="0" layoutInCell="1" allowOverlap="1" wp14:anchorId="7D51564A" wp14:editId="5F9C680C">
+          <wp:anchor distT="0" distB="0" distL="114300" distR="114300" simplePos="0" relativeHeight="251659264" behindDoc="0" locked="0" layoutInCell="1" allowOverlap="1" wp14:anchorId="7D51564A" wp14:editId="1175F556">
             <wp:simplePos x="0" y="0"/>
             <wp:positionH relativeFrom="column">
-              <wp:posOffset>3134995</wp:posOffset>
+              <wp:posOffset>3068002</wp:posOffset>
             </wp:positionH>
             <wp:positionV relativeFrom="paragraph">
-              <wp:posOffset>177800</wp:posOffset>
+              <wp:posOffset>180975</wp:posOffset>
             </wp:positionV>
-            <wp:extent cx="2841625" cy="2861310"/>
-            <wp:effectExtent l="0" t="0" r="3175" b="8890"/>
+            <wp:extent cx="3128645" cy="3150235"/>
+            <wp:effectExtent l="0" t="0" r="0" b="0"/>
             <wp:wrapSquare wrapText="bothSides"/>
             <wp:docPr id="3" name="Picture 3" descr="Screenshots/Screen%20Shot%202017-03-20%20at%2010.30.03%20PM.png"/>
             <wp:cNvGraphicFramePr>
@@ -538,7 +539,7 @@
                   <pic:spPr bwMode="auto">
                     <a:xfrm>
                       <a:off x="0" y="0"/>
-                      <a:ext cx="2841625" cy="2861310"/>
+                      <a:ext cx="3128645" cy="3150235"/>
                     </a:xfrm>
                     <a:prstGeom prst="rect">
                       <a:avLst/>
@@ -560,14 +561,6 @@
           </wp:anchor>
         </w:drawing>
       </w:r>
-    </w:p>
-    <w:p>
-      <w:pPr>
-        <w:rPr>
-          <w:sz w:val="22"/>
-          <w:szCs w:val="22"/>
-        </w:rPr>
-      </w:pPr>
       <w:r>
         <w:rPr>
           <w:noProof/>
@@ -575,16 +568,16 @@
           <w:szCs w:val="22"/>
         </w:rPr>
         <w:drawing>
-          <wp:anchor distT="0" distB="0" distL="114300" distR="114300" simplePos="0" relativeHeight="251658240" behindDoc="0" locked="0" layoutInCell="1" allowOverlap="1" wp14:anchorId="54C96CBD" wp14:editId="3EE5A5DD">
+          <wp:anchor distT="0" distB="0" distL="114300" distR="114300" simplePos="0" relativeHeight="251658240" behindDoc="0" locked="0" layoutInCell="1" allowOverlap="1" wp14:anchorId="54C96CBD" wp14:editId="38FD979B">
             <wp:simplePos x="0" y="0"/>
             <wp:positionH relativeFrom="column">
-              <wp:posOffset>0</wp:posOffset>
+              <wp:posOffset>-144780</wp:posOffset>
             </wp:positionH>
             <wp:positionV relativeFrom="paragraph">
-              <wp:posOffset>-6985</wp:posOffset>
+              <wp:posOffset>167005</wp:posOffset>
             </wp:positionV>
-            <wp:extent cx="2862590" cy="2876369"/>
-            <wp:effectExtent l="0" t="0" r="7620" b="0"/>
+            <wp:extent cx="3150870" cy="3166110"/>
+            <wp:effectExtent l="0" t="0" r="0" b="8890"/>
             <wp:wrapSquare wrapText="bothSides"/>
             <wp:docPr id="2" name="Picture 2" descr="Screenshots/Screen%20Shot%202017-03-19%20at%206.48.47%20PM.png"/>
             <wp:cNvGraphicFramePr>
@@ -615,7 +608,7 @@
                   <pic:spPr bwMode="auto">
                     <a:xfrm>
                       <a:off x="0" y="0"/>
-                      <a:ext cx="2862590" cy="2876369"/>
+                      <a:ext cx="3150870" cy="3166110"/>
                     </a:xfrm>
                     <a:prstGeom prst="rect">
                       <a:avLst/>
@@ -641,6 +634,14 @@
     <w:p>
       <w:pPr>
         <w:rPr>
+          <w:sz w:val="22"/>
+          <w:szCs w:val="22"/>
+        </w:rPr>
+      </w:pPr>
+    </w:p>
+    <w:p>
+      <w:pPr>
+        <w:rPr>
           <w:b/>
           <w:sz w:val="22"/>
           <w:szCs w:val="22"/>
@@ -774,7 +775,6 @@
           <w:sz w:val="22"/>
           <w:szCs w:val="22"/>
         </w:rPr>
-        <w:lastRenderedPageBreak/>
         <w:t>Objects</w:t>
       </w:r>
       <w:r>
@@ -1551,7 +1551,6 @@
           <w:sz w:val="22"/>
           <w:szCs w:val="22"/>
         </w:rPr>
-        <w:lastRenderedPageBreak/>
         <w:t>The level is then restarted</w:t>
       </w:r>
     </w:p>
@@ -1794,6 +1793,7 @@
           <w:sz w:val="22"/>
           <w:szCs w:val="22"/>
         </w:rPr>
+        <w:lastRenderedPageBreak/>
         <w:t>Correct horizontal position: the rocket and its landing legs are within the horizontal boundaries of the landing site. These boundaries vary depending on the level, and are not visible. Players must discover boundaries through multiple attempts.</w:t>
       </w:r>
     </w:p>
@@ -2335,7 +2335,6 @@
           <w:sz w:val="22"/>
           <w:szCs w:val="22"/>
         </w:rPr>
-        <w:lastRenderedPageBreak/>
         <w:t>Controls:</w:t>
       </w:r>
     </w:p>
@@ -2932,15 +2931,7 @@
           <w:sz w:val="22"/>
           <w:szCs w:val="22"/>
         </w:rPr>
-        <w:t xml:space="preserve">Standard gameplay of their game is much slower. The rocket falls through less gravity, so players don’t need as quick of response for flying and landing. We feel this is less engaging and exciting than </w:t>
-      </w:r>
-      <w:r>
-        <w:rPr>
-          <w:sz w:val="22"/>
-          <w:szCs w:val="22"/>
-        </w:rPr>
-        <w:lastRenderedPageBreak/>
-        <w:t>constantly being in the final moments of landing. Our game requires completely focus, and this absorbs players into the game. It also feels like a much greater reward when the rocket is successfully landed.</w:t>
+        <w:t>Standard gameplay of their game is much slower. The rocket falls through less gravity, so players don’t need as quick of response for flying and landing. We feel this is less engaging and exciting than constantly being in the final moments of landing. Our game requires completely focus, and this absorbs players into the game. It also feels like a much greater reward when the rocket is successfully landed.</w:t>
       </w:r>
     </w:p>
     <w:p>
@@ -3300,6 +3291,7 @@
           <w:sz w:val="22"/>
           <w:szCs w:val="22"/>
         </w:rPr>
+        <w:lastRenderedPageBreak/>
         <w:t>The rocket was developed a container. It holds multiple sprites and Shapes</w:t>
       </w:r>
       <w:r>
@@ -3620,15 +3612,12 @@
           <w:szCs w:val="22"/>
         </w:rPr>
       </w:pPr>
-      <w:bookmarkStart w:id="0" w:name="_GoBack"/>
-      <w:bookmarkEnd w:id="0"/>
       <w:r>
         <w:rPr>
           <w:b/>
           <w:sz w:val="22"/>
           <w:szCs w:val="22"/>
         </w:rPr>
-        <w:lastRenderedPageBreak/>
         <w:t>Project Backlog</w:t>
       </w:r>
     </w:p>
@@ -3817,7 +3806,7 @@
       </w:tblPr>
       <w:tblGrid>
         <w:gridCol w:w="795"/>
-        <w:gridCol w:w="5499"/>
+        <w:gridCol w:w="5859"/>
         <w:gridCol w:w="1018"/>
         <w:gridCol w:w="747"/>
         <w:gridCol w:w="1291"/>
@@ -5333,6 +5322,7 @@
                 <w:sz w:val="22"/>
                 <w:szCs w:val="22"/>
               </w:rPr>
+              <w:lastRenderedPageBreak/>
               <w:t>Yes</w:t>
             </w:r>
           </w:p>
@@ -6458,7 +6448,6 @@
                 <w:sz w:val="22"/>
                 <w:szCs w:val="22"/>
               </w:rPr>
-              <w:lastRenderedPageBreak/>
               <w:t>Yes</w:t>
             </w:r>
           </w:p>
@@ -8935,6 +8924,7 @@
                 <w:sz w:val="22"/>
                 <w:szCs w:val="22"/>
               </w:rPr>
+              <w:lastRenderedPageBreak/>
               <w:t>No</w:t>
             </w:r>
           </w:p>
@@ -9960,7 +9950,6 @@
                 <w:sz w:val="22"/>
                 <w:szCs w:val="22"/>
               </w:rPr>
-              <w:lastRenderedPageBreak/>
               <w:t>Yes</w:t>
             </w:r>
           </w:p>
@@ -11551,7 +11540,7 @@
       <w:footerReference w:type="even" r:id="rId10"/>
       <w:footerReference w:type="default" r:id="rId11"/>
       <w:pgSz w:w="12240" w:h="15840"/>
-      <w:pgMar w:top="1440" w:right="1440" w:bottom="1440" w:left="1440" w:header="720" w:footer="720" w:gutter="0"/>
+      <w:pgMar w:top="720" w:right="1080" w:bottom="720" w:left="1440" w:header="720" w:footer="720" w:gutter="0"/>
       <w:cols w:space="720"/>
       <w:docGrid w:linePitch="360"/>
     </w:sectPr>

</xml_diff>